<commit_message>
Merge para ENTREGA FINAL en MASTER
</commit_message>
<xml_diff>
--- a/Documentacion/Presupuesto_ArmandoViajes_2022-08-07.docx
+++ b/Documentacion/Presupuesto_ArmandoViajes_2022-08-07.docx
@@ -3398,9 +3398,203 @@
         </w:rPr>
       </w:pPr>
     </w:p>
+    <w:p>
+      <w:pPr>
+        <w:rPr>
+          <w:rFonts w:cstheme="minorHAnsi"/>
+          <w:b w:val="0"/>
+          <w:bCs/>
+          <w:noProof/>
+          <w:sz w:val="40"/>
+          <w:szCs w:val="40"/>
+        </w:rPr>
+      </w:pPr>
+      <w:r>
+        <w:rPr>
+          <w:rFonts w:cstheme="minorHAnsi"/>
+          <w:b w:val="0"/>
+          <w:bCs/>
+          <w:noProof/>
+          <w:sz w:val="24"/>
+          <w:szCs w:val="24"/>
+        </w:rPr>
+        <w:t xml:space="preserve">  </w:t>
+      </w:r>
+      <w:r>
+        <w:rPr>
+          <w:rFonts w:cstheme="minorHAnsi"/>
+          <w:b w:val="0"/>
+          <w:bCs/>
+          <w:noProof/>
+          <w:sz w:val="40"/>
+          <w:szCs w:val="40"/>
+        </w:rPr>
+        <w:t>Contacto:</w:t>
+      </w:r>
+    </w:p>
+    <w:p>
+      <w:pPr>
+        <w:rPr>
+          <w:rFonts w:cstheme="minorHAnsi"/>
+          <w:b w:val="0"/>
+          <w:bCs/>
+          <w:noProof/>
+          <w:sz w:val="20"/>
+          <w:szCs w:val="20"/>
+        </w:rPr>
+      </w:pPr>
+    </w:p>
+    <w:tbl>
+      <w:tblPr>
+        <w:tblStyle w:val="Tablaconcuadrcula"/>
+        <w:tblW w:w="0" w:type="auto"/>
+        <w:tblBorders>
+          <w:top w:val="none" w:sz="0" w:space="0" w:color="auto"/>
+          <w:left w:val="none" w:sz="0" w:space="0" w:color="auto"/>
+          <w:bottom w:val="none" w:sz="0" w:space="0" w:color="auto"/>
+          <w:right w:val="none" w:sz="0" w:space="0" w:color="auto"/>
+          <w:insideH w:val="none" w:sz="0" w:space="0" w:color="auto"/>
+          <w:insideV w:val="none" w:sz="0" w:space="0" w:color="auto"/>
+        </w:tblBorders>
+        <w:tblLook w:val="04A0" w:firstRow="1" w:lastRow="0" w:firstColumn="1" w:lastColumn="0" w:noHBand="0" w:noVBand="1"/>
+      </w:tblPr>
+      <w:tblGrid>
+        <w:gridCol w:w="3341"/>
+        <w:gridCol w:w="3341"/>
+        <w:gridCol w:w="3342"/>
+      </w:tblGrid>
+      <w:tr>
+        <w:tc>
+          <w:tcPr>
+            <w:tcW w:w="3341" w:type="dxa"/>
+          </w:tcPr>
+          <w:p>
+            <w:pPr>
+              <w:spacing w:line="276" w:lineRule="auto"/>
+              <w:rPr>
+                <w:rFonts w:cstheme="minorHAnsi"/>
+                <w:b w:val="0"/>
+                <w:bCs/>
+                <w:noProof/>
+                <w:sz w:val="24"/>
+                <w:szCs w:val="24"/>
+              </w:rPr>
+            </w:pPr>
+            <w:r>
+              <w:rPr>
+                <w:rFonts w:cstheme="minorHAnsi"/>
+                <w:b w:val="0"/>
+                <w:bCs/>
+                <w:noProof/>
+                <w:sz w:val="24"/>
+                <w:szCs w:val="24"/>
+              </w:rPr>
+              <w:t>Domingo Salvucci</w:t>
+            </w:r>
+          </w:p>
+        </w:tc>
+        <w:tc>
+          <w:tcPr>
+            <w:tcW w:w="3341" w:type="dxa"/>
+          </w:tcPr>
+          <w:p>
+            <w:pPr>
+              <w:spacing w:line="276" w:lineRule="auto"/>
+              <w:jc w:val="center"/>
+              <w:rPr>
+                <w:rFonts w:cstheme="minorHAnsi"/>
+                <w:b w:val="0"/>
+                <w:bCs/>
+                <w:noProof/>
+                <w:sz w:val="24"/>
+                <w:szCs w:val="24"/>
+              </w:rPr>
+            </w:pPr>
+            <w:r>
+              <w:rPr>
+                <w:rFonts w:cstheme="minorHAnsi"/>
+                <w:b w:val="0"/>
+                <w:bCs/>
+                <w:noProof/>
+                <w:sz w:val="24"/>
+                <w:szCs w:val="24"/>
+              </w:rPr>
+              <w:t xml:space="preserve">Email: </w:t>
+            </w:r>
+            <w:hyperlink r:id="rId11" w:history="1">
+              <w:r>
+                <w:rPr>
+                  <w:rStyle w:val="Hipervnculo"/>
+                  <w:rFonts w:cstheme="minorHAnsi"/>
+                  <w:b w:val="0"/>
+                  <w:bCs/>
+                  <w:noProof/>
+                  <w:sz w:val="24"/>
+                  <w:szCs w:val="24"/>
+                </w:rPr>
+                <w:t>salvuccid@gmail.com</w:t>
+              </w:r>
+            </w:hyperlink>
+          </w:p>
+        </w:tc>
+        <w:tc>
+          <w:tcPr>
+            <w:tcW w:w="3342" w:type="dxa"/>
+          </w:tcPr>
+          <w:p>
+            <w:pPr>
+              <w:spacing w:line="276" w:lineRule="auto"/>
+              <w:jc w:val="right"/>
+              <w:rPr>
+                <w:rFonts w:cstheme="minorHAnsi"/>
+                <w:b w:val="0"/>
+                <w:bCs/>
+                <w:noProof/>
+                <w:sz w:val="24"/>
+                <w:szCs w:val="24"/>
+              </w:rPr>
+            </w:pPr>
+            <w:r>
+              <w:rPr>
+                <w:rFonts w:cstheme="minorHAnsi"/>
+                <w:b w:val="0"/>
+                <w:bCs/>
+                <w:noProof/>
+                <w:sz w:val="24"/>
+                <w:szCs w:val="24"/>
+              </w:rPr>
+              <w:t>Telefono</w:t>
+            </w:r>
+            <w:r>
+              <w:rPr>
+                <w:rFonts w:cstheme="minorHAnsi"/>
+                <w:b w:val="0"/>
+                <w:bCs/>
+                <w:noProof/>
+                <w:sz w:val="24"/>
+                <w:szCs w:val="24"/>
+              </w:rPr>
+              <w:t>: 11 2222 3334444</w:t>
+            </w:r>
+          </w:p>
+        </w:tc>
+      </w:tr>
+    </w:tbl>
+    <w:p>
+      <w:pPr>
+        <w:rPr>
+          <w:rFonts w:cstheme="minorHAnsi"/>
+          <w:b w:val="0"/>
+          <w:bCs/>
+          <w:noProof/>
+          <w:sz w:val="24"/>
+          <w:szCs w:val="24"/>
+        </w:rPr>
+      </w:pPr>
+    </w:p>
     <w:sectPr>
-      <w:headerReference w:type="default" r:id="rId11"/>
-      <w:footerReference w:type="default" r:id="rId12"/>
+      <w:headerReference w:type="default" r:id="rId12"/>
+      <w:footerReference w:type="default" r:id="rId13"/>
       <w:pgSz w:w="11906" w:h="16838" w:code="9"/>
       <w:pgMar w:top="720" w:right="936" w:bottom="720" w:left="936" w:header="0" w:footer="289" w:gutter="0"/>
       <w:pgNumType w:start="1"/>
@@ -4814,6 +5008,29 @@
       <w:sz w:val="22"/>
     </w:rPr>
   </w:style>
+  <w:style w:type="character" w:styleId="Hipervnculo">
+    <w:name w:val="Hyperlink"/>
+    <w:basedOn w:val="Fuentedeprrafopredeter"/>
+    <w:uiPriority w:val="99"/>
+    <w:unhideWhenUsed/>
+    <w:rsid w:val="00BD3D4E"/>
+    <w:rPr>
+      <w:color w:val="3592CF" w:themeColor="hyperlink"/>
+      <w:u w:val="single"/>
+    </w:rPr>
+  </w:style>
+  <w:style w:type="character" w:styleId="Mencinsinresolver">
+    <w:name w:val="Unresolved Mention"/>
+    <w:basedOn w:val="Fuentedeprrafopredeter"/>
+    <w:uiPriority w:val="99"/>
+    <w:semiHidden/>
+    <w:unhideWhenUsed/>
+    <w:rsid w:val="00BD3D4E"/>
+    <w:rPr>
+      <w:color w:val="605E5C"/>
+      <w:shd w:val="clear" w:color="auto" w:fill="E1DFDD"/>
+    </w:rPr>
+  </w:style>
 </w:styles>
 </file>
 
@@ -5055,6 +5272,7 @@
   <w:rsids>
     <w:rsidRoot w:val="000E0D9B"/>
     <w:rsid w:val="000E0D9B"/>
+    <w:rsid w:val="002A31AC"/>
     <w:rsid w:val="00977D56"/>
     <w:rsid w:val="00A35534"/>
   </w:rsids>

</xml_diff>